<commit_message>
added 'System Functionalities' section to document
</commit_message>
<xml_diff>
--- a/AFLORA Project Description.docx
+++ b/AFLORA Project Description.docx
@@ -122,12 +122,12 @@
             <wp:extent cx="6719888" cy="3847751"/>
             <wp:effectExtent b="0" l="0" r="0" t="0"/>
             <wp:wrapNone/>
-            <wp:docPr id="6" name="image1.jpg"/>
+            <wp:docPr id="14" name="image4.jpg"/>
             <a:graphic>
               <a:graphicData uri="http://schemas.openxmlformats.org/drawingml/2006/picture">
                 <pic:pic>
                   <pic:nvPicPr>
-                    <pic:cNvPr id="0" name="image1.jpg"/>
+                    <pic:cNvPr id="0" name="image4.jpg"/>
                     <pic:cNvPicPr preferRelativeResize="0"/>
                   </pic:nvPicPr>
                   <pic:blipFill>
@@ -206,12 +206,12 @@
             <wp:extent cx="2185988" cy="1210701"/>
             <wp:effectExtent b="0" l="0" r="0" t="0"/>
             <wp:wrapSquare wrapText="bothSides" distB="114300" distT="114300" distL="114300" distR="114300"/>
-            <wp:docPr id="2" name="image5.png"/>
+            <wp:docPr id="11" name="image13.png"/>
             <a:graphic>
               <a:graphicData uri="http://schemas.openxmlformats.org/drawingml/2006/picture">
                 <pic:pic>
                   <pic:nvPicPr>
-                    <pic:cNvPr id="0" name="image5.png"/>
+                    <pic:cNvPr id="0" name="image13.png"/>
                     <pic:cNvPicPr preferRelativeResize="0"/>
                   </pic:nvPicPr>
                   <pic:blipFill>
@@ -248,12 +248,12 @@
             <wp:extent cx="1852613" cy="1030952"/>
             <wp:effectExtent b="0" l="0" r="0" t="0"/>
             <wp:wrapSquare wrapText="bothSides" distB="114300" distT="114300" distL="114300" distR="114300"/>
-            <wp:docPr id="4" name="image3.png"/>
+            <wp:docPr id="4" name="image11.png"/>
             <a:graphic>
               <a:graphicData uri="http://schemas.openxmlformats.org/drawingml/2006/picture">
                 <pic:pic>
                   <pic:nvPicPr>
-                    <pic:cNvPr id="0" name="image3.png"/>
+                    <pic:cNvPr id="0" name="image11.png"/>
                     <pic:cNvPicPr preferRelativeResize="0"/>
                   </pic:nvPicPr>
                   <pic:blipFill>
@@ -1134,7 +1134,7 @@
               </w:rPr>
               <w:t xml:space="preserve">1. Introduction</w:t>
               <w:tab/>
-              <w:t xml:space="preserve">4</w:t>
+              <w:t xml:space="preserve">3</w:t>
             </w:r>
           </w:hyperlink>
           <w:r>
@@ -1182,7 +1182,7 @@
               </w:rPr>
               <w:t xml:space="preserve">2. Goals</w:t>
               <w:tab/>
-              <w:t xml:space="preserve">4</w:t>
+              <w:t xml:space="preserve">3</w:t>
             </w:r>
           </w:hyperlink>
           <w:r>
@@ -1230,7 +1230,7 @@
               </w:rPr>
               <w:t xml:space="preserve">3. Managed Resources</w:t>
               <w:tab/>
-              <w:t xml:space="preserve">5</w:t>
+              <w:t xml:space="preserve">4</w:t>
             </w:r>
           </w:hyperlink>
           <w:r>
@@ -1473,7 +1473,7 @@
               </w:rPr>
               <w:t xml:space="preserve">Analyzer</w:t>
               <w:tab/>
-              <w:t xml:space="preserve">7</w:t>
+              <w:t xml:space="preserve">6</w:t>
             </w:r>
           </w:hyperlink>
           <w:r>
@@ -1522,7 +1522,7 @@
               </w:rPr>
               <w:t xml:space="preserve">Planner</w:t>
               <w:tab/>
-              <w:t xml:space="preserve">7</w:t>
+              <w:t xml:space="preserve">6</w:t>
             </w:r>
           </w:hyperlink>
           <w:r>
@@ -1620,7 +1620,7 @@
               </w:rPr>
               <w:t xml:space="preserve">Knowledge</w:t>
               <w:tab/>
-              <w:t xml:space="preserve">8</w:t>
+              <w:t xml:space="preserve">7</w:t>
             </w:r>
           </w:hyperlink>
           <w:r>
@@ -1669,7 +1669,301 @@
               </w:rPr>
               <w:t xml:space="preserve">System Architecture</w:t>
               <w:tab/>
+              <w:t xml:space="preserve">8</w:t>
+            </w:r>
+          </w:hyperlink>
+          <w:r>
+            <w:rPr>
+              <w:rtl w:val="0"/>
+            </w:rPr>
+          </w:r>
+        </w:p>
+        <w:p>
+          <w:pPr>
+            <w:widowControl w:val="0"/>
+            <w:tabs>
+              <w:tab w:val="right" w:leader="none" w:pos="12000"/>
+            </w:tabs>
+            <w:spacing w:before="60" w:line="240" w:lineRule="auto"/>
+            <w:ind w:left="360" w:firstLine="0"/>
+            <w:rPr>
+              <w:rFonts w:ascii="Arial" w:cs="Arial" w:eastAsia="Arial" w:hAnsi="Arial"/>
+              <w:b w:val="0"/>
+              <w:i w:val="0"/>
+              <w:smallCaps w:val="0"/>
+              <w:strike w:val="0"/>
+              <w:color w:val="1155cc"/>
+              <w:sz w:val="22"/>
+              <w:szCs w:val="22"/>
+              <w:u w:val="single"/>
+              <w:shd w:fill="auto" w:val="clear"/>
+              <w:vertAlign w:val="baseline"/>
+            </w:rPr>
+          </w:pPr>
+          <w:hyperlink w:anchor="_nfwbi38he4n6">
+            <w:r>
+              <w:rPr>
+                <w:rFonts w:ascii="Arial" w:cs="Arial" w:eastAsia="Arial" w:hAnsi="Arial"/>
+                <w:b w:val="0"/>
+                <w:i w:val="0"/>
+                <w:smallCaps w:val="0"/>
+                <w:strike w:val="0"/>
+                <w:color w:val="1155cc"/>
+                <w:sz w:val="22"/>
+                <w:szCs w:val="22"/>
+                <w:u w:val="single"/>
+                <w:shd w:fill="auto" w:val="clear"/>
+                <w:vertAlign w:val="baseline"/>
+                <w:rtl w:val="0"/>
+              </w:rPr>
+              <w:t xml:space="preserve">System Functionalities</w:t>
+              <w:tab/>
               <w:t xml:space="preserve">9</w:t>
+            </w:r>
+          </w:hyperlink>
+          <w:r>
+            <w:rPr>
+              <w:rtl w:val="0"/>
+            </w:rPr>
+          </w:r>
+        </w:p>
+        <w:p>
+          <w:pPr>
+            <w:widowControl w:val="0"/>
+            <w:tabs>
+              <w:tab w:val="right" w:leader="none" w:pos="12000"/>
+            </w:tabs>
+            <w:spacing w:before="60" w:line="240" w:lineRule="auto"/>
+            <w:ind w:left="720" w:firstLine="0"/>
+            <w:rPr>
+              <w:rFonts w:ascii="Arial" w:cs="Arial" w:eastAsia="Arial" w:hAnsi="Arial"/>
+              <w:b w:val="0"/>
+              <w:i w:val="0"/>
+              <w:smallCaps w:val="0"/>
+              <w:strike w:val="0"/>
+              <w:color w:val="1155cc"/>
+              <w:sz w:val="22"/>
+              <w:szCs w:val="22"/>
+              <w:u w:val="single"/>
+              <w:shd w:fill="auto" w:val="clear"/>
+              <w:vertAlign w:val="baseline"/>
+            </w:rPr>
+          </w:pPr>
+          <w:hyperlink w:anchor="_j41jzgwq4deb">
+            <w:r>
+              <w:rPr>
+                <w:rFonts w:ascii="Arial" w:cs="Arial" w:eastAsia="Arial" w:hAnsi="Arial"/>
+                <w:b w:val="0"/>
+                <w:i w:val="0"/>
+                <w:smallCaps w:val="0"/>
+                <w:strike w:val="0"/>
+                <w:color w:val="1155cc"/>
+                <w:sz w:val="22"/>
+                <w:szCs w:val="22"/>
+                <w:u w:val="single"/>
+                <w:shd w:fill="auto" w:val="clear"/>
+                <w:vertAlign w:val="baseline"/>
+                <w:rtl w:val="0"/>
+              </w:rPr>
+              <w:t xml:space="preserve">Sensor configuration</w:t>
+              <w:tab/>
+              <w:t xml:space="preserve">9</w:t>
+            </w:r>
+          </w:hyperlink>
+          <w:r>
+            <w:rPr>
+              <w:rtl w:val="0"/>
+            </w:rPr>
+          </w:r>
+        </w:p>
+        <w:p>
+          <w:pPr>
+            <w:widowControl w:val="0"/>
+            <w:tabs>
+              <w:tab w:val="right" w:leader="none" w:pos="12000"/>
+            </w:tabs>
+            <w:spacing w:before="60" w:line="240" w:lineRule="auto"/>
+            <w:ind w:left="720" w:firstLine="0"/>
+            <w:rPr>
+              <w:rFonts w:ascii="Arial" w:cs="Arial" w:eastAsia="Arial" w:hAnsi="Arial"/>
+              <w:b w:val="0"/>
+              <w:i w:val="0"/>
+              <w:smallCaps w:val="0"/>
+              <w:strike w:val="0"/>
+              <w:color w:val="1155cc"/>
+              <w:sz w:val="22"/>
+              <w:szCs w:val="22"/>
+              <w:u w:val="single"/>
+              <w:shd w:fill="auto" w:val="clear"/>
+              <w:vertAlign w:val="baseline"/>
+            </w:rPr>
+          </w:pPr>
+          <w:hyperlink w:anchor="_lhqezaqnpy5o">
+            <w:r>
+              <w:rPr>
+                <w:rFonts w:ascii="Arial" w:cs="Arial" w:eastAsia="Arial" w:hAnsi="Arial"/>
+                <w:b w:val="0"/>
+                <w:i w:val="0"/>
+                <w:smallCaps w:val="0"/>
+                <w:strike w:val="0"/>
+                <w:color w:val="1155cc"/>
+                <w:sz w:val="22"/>
+                <w:szCs w:val="22"/>
+                <w:u w:val="single"/>
+                <w:shd w:fill="auto" w:val="clear"/>
+                <w:vertAlign w:val="baseline"/>
+                <w:rtl w:val="0"/>
+              </w:rPr>
+              <w:t xml:space="preserve">Status thresholds</w:t>
+              <w:tab/>
+              <w:t xml:space="preserve">9</w:t>
+            </w:r>
+          </w:hyperlink>
+          <w:r>
+            <w:rPr>
+              <w:rtl w:val="0"/>
+            </w:rPr>
+          </w:r>
+        </w:p>
+        <w:p>
+          <w:pPr>
+            <w:widowControl w:val="0"/>
+            <w:tabs>
+              <w:tab w:val="right" w:leader="none" w:pos="12000"/>
+            </w:tabs>
+            <w:spacing w:before="60" w:line="240" w:lineRule="auto"/>
+            <w:ind w:left="720" w:firstLine="0"/>
+            <w:rPr>
+              <w:rFonts w:ascii="Arial" w:cs="Arial" w:eastAsia="Arial" w:hAnsi="Arial"/>
+              <w:b w:val="0"/>
+              <w:i w:val="0"/>
+              <w:smallCaps w:val="0"/>
+              <w:strike w:val="0"/>
+              <w:color w:val="1155cc"/>
+              <w:sz w:val="22"/>
+              <w:szCs w:val="22"/>
+              <w:u w:val="single"/>
+              <w:shd w:fill="auto" w:val="clear"/>
+              <w:vertAlign w:val="baseline"/>
+            </w:rPr>
+          </w:pPr>
+          <w:hyperlink w:anchor="_dpny2bgakuro">
+            <w:r>
+              <w:rPr>
+                <w:rFonts w:ascii="Arial" w:cs="Arial" w:eastAsia="Arial" w:hAnsi="Arial"/>
+                <w:b w:val="0"/>
+                <w:i w:val="0"/>
+                <w:smallCaps w:val="0"/>
+                <w:strike w:val="0"/>
+                <w:color w:val="1155cc"/>
+                <w:sz w:val="22"/>
+                <w:szCs w:val="22"/>
+                <w:u w:val="single"/>
+                <w:shd w:fill="auto" w:val="clear"/>
+                <w:vertAlign w:val="baseline"/>
+                <w:rtl w:val="0"/>
+              </w:rPr>
+              <w:t xml:space="preserve">Sensor data generation</w:t>
+              <w:tab/>
+              <w:t xml:space="preserve">10</w:t>
+            </w:r>
+          </w:hyperlink>
+          <w:r>
+            <w:rPr>
+              <w:rtl w:val="0"/>
+            </w:rPr>
+          </w:r>
+        </w:p>
+        <w:p>
+          <w:pPr>
+            <w:widowControl w:val="0"/>
+            <w:tabs>
+              <w:tab w:val="right" w:leader="none" w:pos="12000"/>
+            </w:tabs>
+            <w:spacing w:before="60" w:line="240" w:lineRule="auto"/>
+            <w:ind w:left="720" w:firstLine="0"/>
+            <w:rPr>
+              <w:rFonts w:ascii="Arial" w:cs="Arial" w:eastAsia="Arial" w:hAnsi="Arial"/>
+              <w:b w:val="0"/>
+              <w:i w:val="0"/>
+              <w:smallCaps w:val="0"/>
+              <w:strike w:val="0"/>
+              <w:color w:val="1155cc"/>
+              <w:sz w:val="22"/>
+              <w:szCs w:val="22"/>
+              <w:u w:val="single"/>
+              <w:shd w:fill="auto" w:val="clear"/>
+              <w:vertAlign w:val="baseline"/>
+            </w:rPr>
+          </w:pPr>
+          <w:hyperlink w:anchor="_w5nauvy6qycn">
+            <w:r>
+              <w:rPr>
+                <w:rFonts w:ascii="Arial" w:cs="Arial" w:eastAsia="Arial" w:hAnsi="Arial"/>
+                <w:b w:val="0"/>
+                <w:i w:val="0"/>
+                <w:smallCaps w:val="0"/>
+                <w:strike w:val="0"/>
+                <w:color w:val="1155cc"/>
+                <w:sz w:val="22"/>
+                <w:szCs w:val="22"/>
+                <w:u w:val="single"/>
+                <w:shd w:fill="auto" w:val="clear"/>
+                <w:vertAlign w:val="baseline"/>
+                <w:rtl w:val="0"/>
+              </w:rPr>
+              <w:t xml:space="preserve">Data visualization</w:t>
+              <w:tab/>
+              <w:t xml:space="preserve">10</w:t>
+            </w:r>
+          </w:hyperlink>
+          <w:r>
+            <w:rPr>
+              <w:rtl w:val="0"/>
+            </w:rPr>
+          </w:r>
+        </w:p>
+        <w:p>
+          <w:pPr>
+            <w:widowControl w:val="0"/>
+            <w:tabs>
+              <w:tab w:val="right" w:leader="none" w:pos="12000"/>
+            </w:tabs>
+            <w:spacing w:before="60" w:line="240" w:lineRule="auto"/>
+            <w:ind w:left="720" w:firstLine="0"/>
+            <w:rPr>
+              <w:rFonts w:ascii="Arial" w:cs="Arial" w:eastAsia="Arial" w:hAnsi="Arial"/>
+              <w:b w:val="0"/>
+              <w:i w:val="0"/>
+              <w:smallCaps w:val="0"/>
+              <w:strike w:val="0"/>
+              <w:color w:val="1155cc"/>
+              <w:sz w:val="22"/>
+              <w:szCs w:val="22"/>
+              <w:u w:val="single"/>
+              <w:shd w:fill="auto" w:val="clear"/>
+              <w:vertAlign w:val="baseline"/>
+            </w:rPr>
+          </w:pPr>
+          <w:hyperlink w:anchor="_1ggnqmgf2z4v">
+            <w:r>
+              <w:rPr>
+                <w:rFonts w:ascii="Arial" w:cs="Arial" w:eastAsia="Arial" w:hAnsi="Arial"/>
+                <w:b w:val="0"/>
+                <w:i w:val="0"/>
+                <w:smallCaps w:val="0"/>
+                <w:strike w:val="0"/>
+                <w:color w:val="1155cc"/>
+                <w:sz w:val="22"/>
+                <w:szCs w:val="22"/>
+                <w:u w:val="single"/>
+                <w:shd w:fill="auto" w:val="clear"/>
+                <w:vertAlign w:val="baseline"/>
+                <w:rtl w:val="0"/>
+              </w:rPr>
+              <w:t xml:space="preserve">Alert notification</w:t>
+              <w:tab/>
+              <w:t xml:space="preserve">11</w:t>
             </w:r>
           </w:hyperlink>
           <w:r>
@@ -1718,7 +2012,7 @@
               </w:rPr>
               <w:t xml:space="preserve">Levels of Intervention</w:t>
               <w:tab/>
-              <w:t xml:space="preserve">9</w:t>
+              <w:t xml:space="preserve">13</w:t>
             </w:r>
           </w:hyperlink>
           <w:r>
@@ -1766,7 +2060,7 @@
               </w:rPr>
               <w:t xml:space="preserve">6. Adaptation goals</w:t>
               <w:tab/>
-              <w:t xml:space="preserve">10</w:t>
+              <w:t xml:space="preserve">14</w:t>
             </w:r>
           </w:hyperlink>
           <w:r>
@@ -1814,7 +2108,7 @@
               </w:rPr>
               <w:t xml:space="preserve">7. Autonomic Decision Process</w:t>
               <w:tab/>
-              <w:t xml:space="preserve">11</w:t>
+              <w:t xml:space="preserve">15</w:t>
             </w:r>
           </w:hyperlink>
           <w:r>
@@ -1862,7 +2156,7 @@
               </w:rPr>
               <w:t xml:space="preserve">8. Technologies used</w:t>
               <w:tab/>
-              <w:t xml:space="preserve">11</w:t>
+              <w:t xml:space="preserve">15</w:t>
             </w:r>
           </w:hyperlink>
           <w:r>
@@ -1911,7 +2205,7 @@
               </w:rPr>
               <w:t xml:space="preserve">Message Broker: MQTT</w:t>
               <w:tab/>
-              <w:t xml:space="preserve">11</w:t>
+              <w:t xml:space="preserve">15</w:t>
             </w:r>
           </w:hyperlink>
           <w:r>
@@ -1960,7 +2254,7 @@
               </w:rPr>
               <w:t xml:space="preserve">Database: InfluxDB</w:t>
               <w:tab/>
-              <w:t xml:space="preserve">11</w:t>
+              <w:t xml:space="preserve">16</w:t>
             </w:r>
           </w:hyperlink>
           <w:r>
@@ -2009,7 +2303,7 @@
               </w:rPr>
               <w:t xml:space="preserve">User Interface: Grafana</w:t>
               <w:tab/>
-              <w:t xml:space="preserve">12</w:t>
+              <w:t xml:space="preserve">16</w:t>
             </w:r>
           </w:hyperlink>
           <w:r>
@@ -2058,7 +2352,7 @@
               </w:rPr>
               <w:t xml:space="preserve">Node-RED</w:t>
               <w:tab/>
-              <w:t xml:space="preserve">12</w:t>
+              <w:t xml:space="preserve">16</w:t>
             </w:r>
           </w:hyperlink>
           <w:r>
@@ -2106,7 +2400,7 @@
               </w:rPr>
               <w:t xml:space="preserve">9. Functional Requirements</w:t>
               <w:tab/>
-              <w:t xml:space="preserve">13</w:t>
+              <w:t xml:space="preserve">17</w:t>
             </w:r>
           </w:hyperlink>
           <w:r>
@@ -2154,7 +2448,7 @@
               </w:rPr>
               <w:t xml:space="preserve">10. Non-Functional Requirements</w:t>
               <w:tab/>
-              <w:t xml:space="preserve">14</w:t>
+              <w:t xml:space="preserve">18</w:t>
             </w:r>
           </w:hyperlink>
           <w:r>
@@ -2937,6 +3231,9 @@
         </w:rPr>
       </w:pPr>
       <w:r>
+        <w:br w:type="page"/>
+      </w:r>
+      <w:r>
         <w:rPr>
           <w:rtl w:val="0"/>
         </w:rPr>
@@ -3472,6 +3769,9 @@
           <w:szCs w:val="24"/>
         </w:rPr>
       </w:pPr>
+      <w:r>
+        <w:br w:type="page"/>
+      </w:r>
       <w:r>
         <w:rPr>
           <w:rtl w:val="0"/>
@@ -4244,12 +4544,12 @@
           <wp:inline distB="114300" distT="114300" distL="114300" distR="114300">
             <wp:extent cx="5731200" cy="4686300"/>
             <wp:effectExtent b="0" l="0" r="0" t="0"/>
-            <wp:docPr id="3" name="image8.jpg"/>
+            <wp:docPr id="2" name="image14.jpg"/>
             <a:graphic>
               <a:graphicData uri="http://schemas.openxmlformats.org/drawingml/2006/picture">
                 <pic:pic>
                   <pic:nvPicPr>
-                    <pic:cNvPr id="0" name="image8.jpg"/>
+                    <pic:cNvPr id="0" name="image14.jpg"/>
                     <pic:cNvPicPr preferRelativeResize="0"/>
                   </pic:nvPicPr>
                   <pic:blipFill>
@@ -4285,6 +4585,596 @@
         <w:rPr/>
       </w:pPr>
       <w:r>
+        <w:br w:type="page"/>
+      </w:r>
+      <w:r>
+        <w:rPr>
+          <w:rtl w:val="0"/>
+        </w:rPr>
+      </w:r>
+    </w:p>
+    <w:p>
+      <w:pPr>
+        <w:pStyle w:val="Heading2"/>
+        <w:ind w:left="0" w:firstLine="0"/>
+        <w:rPr/>
+      </w:pPr>
+      <w:bookmarkStart w:colFirst="0" w:colLast="0" w:name="_nfwbi38he4n6" w:id="18"/>
+      <w:bookmarkEnd w:id="18"/>
+      <w:r>
+        <w:rPr>
+          <w:rtl w:val="0"/>
+        </w:rPr>
+        <w:t xml:space="preserve">System Functionalities</w:t>
+      </w:r>
+    </w:p>
+    <w:p>
+      <w:pPr>
+        <w:pStyle w:val="Heading3"/>
+        <w:rPr/>
+      </w:pPr>
+      <w:bookmarkStart w:colFirst="0" w:colLast="0" w:name="_j41jzgwq4deb" w:id="19"/>
+      <w:bookmarkEnd w:id="19"/>
+      <w:r>
+        <w:rPr>
+          <w:rtl w:val="0"/>
+        </w:rPr>
+        <w:t xml:space="preserve">Sensor configuration</w:t>
+      </w:r>
+    </w:p>
+    <w:p>
+      <w:pPr>
+        <w:rPr>
+          <w:sz w:val="24"/>
+          <w:szCs w:val="24"/>
+        </w:rPr>
+      </w:pPr>
+      <w:r>
+        <w:rPr>
+          <w:sz w:val="24"/>
+          <w:szCs w:val="24"/>
+          <w:rtl w:val="0"/>
+        </w:rPr>
+        <w:t xml:space="preserve">The different types of greenhouse and plant sensors and their respective threshold limits are defined in JSON configuration files.</w:t>
+      </w:r>
+    </w:p>
+    <w:p>
+      <w:pPr>
+        <w:jc w:val="center"/>
+        <w:rPr>
+          <w:sz w:val="24"/>
+          <w:szCs w:val="24"/>
+        </w:rPr>
+      </w:pPr>
+      <w:r>
+        <w:rPr>
+          <w:sz w:val="24"/>
+          <w:szCs w:val="24"/>
+        </w:rPr>
+        <w:drawing>
+          <wp:inline distB="114300" distT="114300" distL="114300" distR="114300">
+            <wp:extent cx="5731200" cy="4851400"/>
+            <wp:effectExtent b="0" l="0" r="0" t="0"/>
+            <wp:docPr id="3" name="image1.png"/>
+            <a:graphic>
+              <a:graphicData uri="http://schemas.openxmlformats.org/drawingml/2006/picture">
+                <pic:pic>
+                  <pic:nvPicPr>
+                    <pic:cNvPr id="0" name="image1.png"/>
+                    <pic:cNvPicPr preferRelativeResize="0"/>
+                  </pic:nvPicPr>
+                  <pic:blipFill>
+                    <a:blip r:embed="rId10"/>
+                    <a:srcRect b="0" l="0" r="0" t="0"/>
+                    <a:stretch>
+                      <a:fillRect/>
+                    </a:stretch>
+                  </pic:blipFill>
+                  <pic:spPr>
+                    <a:xfrm>
+                      <a:off x="0" y="0"/>
+                      <a:ext cx="5731200" cy="4851400"/>
+                    </a:xfrm>
+                    <a:prstGeom prst="rect"/>
+                    <a:ln/>
+                  </pic:spPr>
+                </pic:pic>
+              </a:graphicData>
+            </a:graphic>
+          </wp:inline>
+        </w:drawing>
+      </w:r>
+      <w:r>
+        <w:rPr>
+          <w:rtl w:val="0"/>
+        </w:rPr>
+      </w:r>
+    </w:p>
+    <w:p>
+      <w:pPr>
+        <w:pStyle w:val="Heading3"/>
+        <w:rPr/>
+      </w:pPr>
+      <w:bookmarkStart w:colFirst="0" w:colLast="0" w:name="_lhqezaqnpy5o" w:id="20"/>
+      <w:bookmarkEnd w:id="20"/>
+      <w:r>
+        <w:rPr>
+          <w:rtl w:val="0"/>
+        </w:rPr>
+        <w:t xml:space="preserve">Status thresholds</w:t>
+      </w:r>
+    </w:p>
+    <w:p>
+      <w:pPr>
+        <w:rPr>
+          <w:sz w:val="24"/>
+          <w:szCs w:val="24"/>
+        </w:rPr>
+      </w:pPr>
+      <w:r>
+        <w:rPr>
+          <w:sz w:val="24"/>
+          <w:szCs w:val="24"/>
+          <w:rtl w:val="0"/>
+        </w:rPr>
+        <w:t xml:space="preserve">The different greenhouse and plant status and their respective threshold limits are defined in JSON configuration files.</w:t>
+      </w:r>
+    </w:p>
+    <w:p>
+      <w:pPr>
+        <w:jc w:val="center"/>
+        <w:rPr>
+          <w:sz w:val="24"/>
+          <w:szCs w:val="24"/>
+        </w:rPr>
+      </w:pPr>
+      <w:r>
+        <w:rPr>
+          <w:sz w:val="24"/>
+          <w:szCs w:val="24"/>
+        </w:rPr>
+        <w:drawing>
+          <wp:inline distB="114300" distT="114300" distL="114300" distR="114300">
+            <wp:extent cx="5731200" cy="4330700"/>
+            <wp:effectExtent b="0" l="0" r="0" t="0"/>
+            <wp:docPr id="9" name="image9.png"/>
+            <a:graphic>
+              <a:graphicData uri="http://schemas.openxmlformats.org/drawingml/2006/picture">
+                <pic:pic>
+                  <pic:nvPicPr>
+                    <pic:cNvPr id="0" name="image9.png"/>
+                    <pic:cNvPicPr preferRelativeResize="0"/>
+                  </pic:nvPicPr>
+                  <pic:blipFill>
+                    <a:blip r:embed="rId11"/>
+                    <a:srcRect b="0" l="0" r="0" t="0"/>
+                    <a:stretch>
+                      <a:fillRect/>
+                    </a:stretch>
+                  </pic:blipFill>
+                  <pic:spPr>
+                    <a:xfrm>
+                      <a:off x="0" y="0"/>
+                      <a:ext cx="5731200" cy="4330700"/>
+                    </a:xfrm>
+                    <a:prstGeom prst="rect"/>
+                    <a:ln/>
+                  </pic:spPr>
+                </pic:pic>
+              </a:graphicData>
+            </a:graphic>
+          </wp:inline>
+        </w:drawing>
+      </w:r>
+      <w:r>
+        <w:rPr>
+          <w:rtl w:val="0"/>
+        </w:rPr>
+      </w:r>
+    </w:p>
+    <w:p>
+      <w:pPr>
+        <w:pStyle w:val="Heading3"/>
+        <w:rPr/>
+      </w:pPr>
+      <w:bookmarkStart w:colFirst="0" w:colLast="0" w:name="_dpny2bgakuro" w:id="21"/>
+      <w:bookmarkEnd w:id="21"/>
+      <w:r>
+        <w:rPr>
+          <w:rtl w:val="0"/>
+        </w:rPr>
+        <w:t xml:space="preserve">Sensor data generation</w:t>
+      </w:r>
+    </w:p>
+    <w:p>
+      <w:pPr>
+        <w:rPr>
+          <w:sz w:val="24"/>
+          <w:szCs w:val="24"/>
+        </w:rPr>
+      </w:pPr>
+      <w:r>
+        <w:rPr>
+          <w:sz w:val="24"/>
+          <w:szCs w:val="24"/>
+          <w:rtl w:val="0"/>
+        </w:rPr>
+        <w:t xml:space="preserve">The sensor readings are automatically generated using a Python script that simulates normal values or occasional values exceeding or falling below thresholds. This approach was chosen to best simulate real-world conditions.</w:t>
+      </w:r>
+    </w:p>
+    <w:p>
+      <w:pPr>
+        <w:pStyle w:val="Heading3"/>
+        <w:rPr/>
+      </w:pPr>
+      <w:bookmarkStart w:colFirst="0" w:colLast="0" w:name="_w5nauvy6qycn" w:id="22"/>
+      <w:bookmarkEnd w:id="22"/>
+      <w:r>
+        <w:rPr>
+          <w:rtl w:val="0"/>
+        </w:rPr>
+        <w:t xml:space="preserve">Data visualization</w:t>
+      </w:r>
+    </w:p>
+    <w:p>
+      <w:pPr>
+        <w:rPr>
+          <w:sz w:val="24"/>
+          <w:szCs w:val="24"/>
+        </w:rPr>
+      </w:pPr>
+      <w:r>
+        <w:rPr>
+          <w:sz w:val="24"/>
+          <w:szCs w:val="24"/>
+          <w:rtl w:val="0"/>
+        </w:rPr>
+        <w:t xml:space="preserve">Sensor readings stored in the database can be displayed on two Grafana dashboards: one for greenhouse data and another for plant data. In the greenhouse data dashboard, the data can be filtered by greenhouse ID, while in the plant dashboard, it can be filtered by both greenhouse ID and plant ID. This enables users to focus more effectively on the incoming values for a specific plant or greenhouse.</w:t>
+      </w:r>
+    </w:p>
+    <w:p>
+      <w:pPr>
+        <w:jc w:val="center"/>
+        <w:rPr>
+          <w:sz w:val="24"/>
+          <w:szCs w:val="24"/>
+        </w:rPr>
+      </w:pPr>
+      <w:r>
+        <w:rPr>
+          <w:sz w:val="24"/>
+          <w:szCs w:val="24"/>
+        </w:rPr>
+        <w:drawing>
+          <wp:inline distB="114300" distT="114300" distL="114300" distR="114300">
+            <wp:extent cx="5731200" cy="3429000"/>
+            <wp:effectExtent b="0" l="0" r="0" t="0"/>
+            <wp:docPr id="8" name="image5.png"/>
+            <a:graphic>
+              <a:graphicData uri="http://schemas.openxmlformats.org/drawingml/2006/picture">
+                <pic:pic>
+                  <pic:nvPicPr>
+                    <pic:cNvPr id="0" name="image5.png"/>
+                    <pic:cNvPicPr preferRelativeResize="0"/>
+                  </pic:nvPicPr>
+                  <pic:blipFill>
+                    <a:blip r:embed="rId12"/>
+                    <a:srcRect b="0" l="0" r="0" t="0"/>
+                    <a:stretch>
+                      <a:fillRect/>
+                    </a:stretch>
+                  </pic:blipFill>
+                  <pic:spPr>
+                    <a:xfrm>
+                      <a:off x="0" y="0"/>
+                      <a:ext cx="5731200" cy="3429000"/>
+                    </a:xfrm>
+                    <a:prstGeom prst="rect"/>
+                    <a:ln/>
+                  </pic:spPr>
+                </pic:pic>
+              </a:graphicData>
+            </a:graphic>
+          </wp:inline>
+        </w:drawing>
+      </w:r>
+      <w:r>
+        <w:rPr>
+          <w:rtl w:val="0"/>
+        </w:rPr>
+      </w:r>
+    </w:p>
+    <w:p>
+      <w:pPr>
+        <w:jc w:val="center"/>
+        <w:rPr>
+          <w:sz w:val="24"/>
+          <w:szCs w:val="24"/>
+        </w:rPr>
+      </w:pPr>
+      <w:r>
+        <w:rPr>
+          <w:sz w:val="24"/>
+          <w:szCs w:val="24"/>
+        </w:rPr>
+        <w:drawing>
+          <wp:inline distB="114300" distT="114300" distL="114300" distR="114300">
+            <wp:extent cx="5731200" cy="3708400"/>
+            <wp:effectExtent b="0" l="0" r="0" t="0"/>
+            <wp:docPr id="12" name="image2.png"/>
+            <a:graphic>
+              <a:graphicData uri="http://schemas.openxmlformats.org/drawingml/2006/picture">
+                <pic:pic>
+                  <pic:nvPicPr>
+                    <pic:cNvPr id="0" name="image2.png"/>
+                    <pic:cNvPicPr preferRelativeResize="0"/>
+                  </pic:nvPicPr>
+                  <pic:blipFill>
+                    <a:blip r:embed="rId13"/>
+                    <a:srcRect b="0" l="0" r="0" t="0"/>
+                    <a:stretch>
+                      <a:fillRect/>
+                    </a:stretch>
+                  </pic:blipFill>
+                  <pic:spPr>
+                    <a:xfrm>
+                      <a:off x="0" y="0"/>
+                      <a:ext cx="5731200" cy="3708400"/>
+                    </a:xfrm>
+                    <a:prstGeom prst="rect"/>
+                    <a:ln/>
+                  </pic:spPr>
+                </pic:pic>
+              </a:graphicData>
+            </a:graphic>
+          </wp:inline>
+        </w:drawing>
+      </w:r>
+      <w:r>
+        <w:rPr>
+          <w:rtl w:val="0"/>
+        </w:rPr>
+      </w:r>
+    </w:p>
+    <w:p>
+      <w:pPr>
+        <w:pStyle w:val="Heading3"/>
+        <w:rPr/>
+      </w:pPr>
+      <w:bookmarkStart w:colFirst="0" w:colLast="0" w:name="_1ggnqmgf2z4v" w:id="23"/>
+      <w:bookmarkEnd w:id="23"/>
+      <w:r>
+        <w:rPr>
+          <w:rtl w:val="0"/>
+        </w:rPr>
+        <w:t xml:space="preserve">Alert notification</w:t>
+      </w:r>
+    </w:p>
+    <w:p>
+      <w:pPr>
+        <w:rPr>
+          <w:sz w:val="24"/>
+          <w:szCs w:val="24"/>
+        </w:rPr>
+      </w:pPr>
+      <w:r>
+        <w:rPr>
+          <w:sz w:val="24"/>
+          <w:szCs w:val="24"/>
+          <w:rtl w:val="0"/>
+        </w:rPr>
+        <w:t xml:space="preserve">Every 10 seconds, the system checks the latest values stored in the database and sends an alert if a reading exceeds the safe limits set for that specific type of sensor.</w:t>
+      </w:r>
+    </w:p>
+    <w:p>
+      <w:pPr>
+        <w:jc w:val="center"/>
+        <w:rPr>
+          <w:sz w:val="24"/>
+          <w:szCs w:val="24"/>
+        </w:rPr>
+      </w:pPr>
+      <w:r>
+        <w:rPr>
+          <w:sz w:val="24"/>
+          <w:szCs w:val="24"/>
+        </w:rPr>
+        <w:drawing>
+          <wp:inline distB="114300" distT="114300" distL="114300" distR="114300">
+            <wp:extent cx="5731200" cy="1346200"/>
+            <wp:effectExtent b="0" l="0" r="0" t="0"/>
+            <wp:docPr id="1" name="image6.png"/>
+            <a:graphic>
+              <a:graphicData uri="http://schemas.openxmlformats.org/drawingml/2006/picture">
+                <pic:pic>
+                  <pic:nvPicPr>
+                    <pic:cNvPr id="0" name="image6.png"/>
+                    <pic:cNvPicPr preferRelativeResize="0"/>
+                  </pic:nvPicPr>
+                  <pic:blipFill>
+                    <a:blip r:embed="rId14"/>
+                    <a:srcRect b="0" l="0" r="0" t="0"/>
+                    <a:stretch>
+                      <a:fillRect/>
+                    </a:stretch>
+                  </pic:blipFill>
+                  <pic:spPr>
+                    <a:xfrm>
+                      <a:off x="0" y="0"/>
+                      <a:ext cx="5731200" cy="1346200"/>
+                    </a:xfrm>
+                    <a:prstGeom prst="rect"/>
+                    <a:ln/>
+                  </pic:spPr>
+                </pic:pic>
+              </a:graphicData>
+            </a:graphic>
+          </wp:inline>
+        </w:drawing>
+      </w:r>
+      <w:r>
+        <w:rPr>
+          <w:rtl w:val="0"/>
+        </w:rPr>
+      </w:r>
+    </w:p>
+    <w:p>
+      <w:pPr>
+        <w:jc w:val="left"/>
+        <w:rPr>
+          <w:sz w:val="24"/>
+          <w:szCs w:val="24"/>
+        </w:rPr>
+      </w:pPr>
+      <w:r>
+        <w:rPr>
+          <w:sz w:val="24"/>
+          <w:szCs w:val="24"/>
+          <w:rtl w:val="0"/>
+        </w:rPr>
+        <w:t xml:space="preserve">Furthermore, a message is sent whenever an action is taken.</w:t>
+      </w:r>
+    </w:p>
+    <w:p>
+      <w:pPr>
+        <w:jc w:val="center"/>
+        <w:rPr>
+          <w:sz w:val="24"/>
+          <w:szCs w:val="24"/>
+        </w:rPr>
+      </w:pPr>
+      <w:r>
+        <w:rPr>
+          <w:sz w:val="24"/>
+          <w:szCs w:val="24"/>
+        </w:rPr>
+        <w:drawing>
+          <wp:inline distB="114300" distT="114300" distL="114300" distR="114300">
+            <wp:extent cx="5731200" cy="876300"/>
+            <wp:effectExtent b="0" l="0" r="0" t="0"/>
+            <wp:docPr id="6" name="image3.png"/>
+            <a:graphic>
+              <a:graphicData uri="http://schemas.openxmlformats.org/drawingml/2006/picture">
+                <pic:pic>
+                  <pic:nvPicPr>
+                    <pic:cNvPr id="0" name="image3.png"/>
+                    <pic:cNvPicPr preferRelativeResize="0"/>
+                  </pic:nvPicPr>
+                  <pic:blipFill>
+                    <a:blip r:embed="rId15"/>
+                    <a:srcRect b="0" l="0" r="0" t="0"/>
+                    <a:stretch>
+                      <a:fillRect/>
+                    </a:stretch>
+                  </pic:blipFill>
+                  <pic:spPr>
+                    <a:xfrm>
+                      <a:off x="0" y="0"/>
+                      <a:ext cx="5731200" cy="876300"/>
+                    </a:xfrm>
+                    <a:prstGeom prst="rect"/>
+                    <a:ln/>
+                  </pic:spPr>
+                </pic:pic>
+              </a:graphicData>
+            </a:graphic>
+          </wp:inline>
+        </w:drawing>
+      </w:r>
+      <w:r>
+        <w:rPr>
+          <w:rtl w:val="0"/>
+        </w:rPr>
+      </w:r>
+    </w:p>
+    <w:p>
+      <w:pPr>
+        <w:rPr>
+          <w:sz w:val="24"/>
+          <w:szCs w:val="24"/>
+        </w:rPr>
+      </w:pPr>
+      <w:r>
+        <w:rPr>
+          <w:sz w:val="24"/>
+          <w:szCs w:val="24"/>
+          <w:rtl w:val="0"/>
+        </w:rPr>
+        <w:t xml:space="preserve">The alert is sent using Telegram as the messaging service.</w:t>
+      </w:r>
+    </w:p>
+    <w:p>
+      <w:pPr>
+        <w:jc w:val="center"/>
+        <w:rPr>
+          <w:sz w:val="24"/>
+          <w:szCs w:val="24"/>
+        </w:rPr>
+      </w:pPr>
+      <w:r>
+        <w:rPr>
+          <w:sz w:val="24"/>
+          <w:szCs w:val="24"/>
+        </w:rPr>
+        <w:drawing>
+          <wp:inline distB="114300" distT="114300" distL="114300" distR="114300">
+            <wp:extent cx="4141902" cy="4030191"/>
+            <wp:effectExtent b="0" l="0" r="0" t="0"/>
+            <wp:docPr id="13" name="image15.png"/>
+            <a:graphic>
+              <a:graphicData uri="http://schemas.openxmlformats.org/drawingml/2006/picture">
+                <pic:pic>
+                  <pic:nvPicPr>
+                    <pic:cNvPr id="0" name="image15.png"/>
+                    <pic:cNvPicPr preferRelativeResize="0"/>
+                  </pic:nvPicPr>
+                  <pic:blipFill>
+                    <a:blip r:embed="rId16"/>
+                    <a:srcRect b="0" l="0" r="0" t="0"/>
+                    <a:stretch>
+                      <a:fillRect/>
+                    </a:stretch>
+                  </pic:blipFill>
+                  <pic:spPr>
+                    <a:xfrm>
+                      <a:off x="0" y="0"/>
+                      <a:ext cx="4141902" cy="4030191"/>
+                    </a:xfrm>
+                    <a:prstGeom prst="rect"/>
+                    <a:ln/>
+                  </pic:spPr>
+                </pic:pic>
+              </a:graphicData>
+            </a:graphic>
+          </wp:inline>
+        </w:drawing>
+      </w:r>
+      <w:r>
+        <w:rPr>
+          <w:rtl w:val="0"/>
+        </w:rPr>
+      </w:r>
+    </w:p>
+    <w:p>
+      <w:pPr>
+        <w:jc w:val="center"/>
+        <w:rPr/>
+      </w:pPr>
+      <w:r>
+        <w:rPr>
+          <w:rtl w:val="0"/>
+        </w:rPr>
+      </w:r>
+    </w:p>
+    <w:p>
+      <w:pPr>
+        <w:ind w:left="0" w:firstLine="0"/>
+        <w:rPr/>
+      </w:pPr>
+      <w:r>
+        <w:br w:type="page"/>
+      </w:r>
+      <w:r>
         <w:rPr>
           <w:rtl w:val="0"/>
         </w:rPr>
@@ -4295,8 +5185,8 @@
         <w:pStyle w:val="Heading2"/>
         <w:rPr/>
       </w:pPr>
-      <w:bookmarkStart w:colFirst="0" w:colLast="0" w:name="_z7v3forhmrhc" w:id="18"/>
-      <w:bookmarkEnd w:id="18"/>
+      <w:bookmarkStart w:colFirst="0" w:colLast="0" w:name="_z7v3forhmrhc" w:id="24"/>
+      <w:bookmarkEnd w:id="24"/>
       <w:r>
         <w:rPr>
           <w:rtl w:val="0"/>
@@ -4486,6 +5376,9 @@
         </w:rPr>
       </w:pPr>
       <w:r>
+        <w:br w:type="page"/>
+      </w:r>
+      <w:r>
         <w:rPr>
           <w:rtl w:val="0"/>
         </w:rPr>
@@ -4505,8 +5398,8 @@
           <w:szCs w:val="40"/>
         </w:rPr>
       </w:pPr>
-      <w:bookmarkStart w:colFirst="0" w:colLast="0" w:name="_5611kzpndca1" w:id="19"/>
-      <w:bookmarkEnd w:id="19"/>
+      <w:bookmarkStart w:colFirst="0" w:colLast="0" w:name="_5611kzpndca1" w:id="25"/>
+      <w:bookmarkEnd w:id="25"/>
       <w:r>
         <w:rPr>
           <w:rtl w:val="0"/>
@@ -5668,6 +6561,9 @@
         </w:rPr>
       </w:pPr>
       <w:r>
+        <w:br w:type="page"/>
+      </w:r>
+      <w:r>
         <w:rPr>
           <w:rtl w:val="0"/>
         </w:rPr>
@@ -5687,8 +6583,8 @@
           <w:szCs w:val="40"/>
         </w:rPr>
       </w:pPr>
-      <w:bookmarkStart w:colFirst="0" w:colLast="0" w:name="_6ovnofj67t81" w:id="20"/>
-      <w:bookmarkEnd w:id="20"/>
+      <w:bookmarkStart w:colFirst="0" w:colLast="0" w:name="_6ovnofj67t81" w:id="26"/>
+      <w:bookmarkEnd w:id="26"/>
       <w:r>
         <w:rPr>
           <w:rtl w:val="0"/>
@@ -5825,8 +6721,8 @@
         <w:ind w:left="720" w:right="0" w:hanging="360"/>
         <w:jc w:val="left"/>
       </w:pPr>
-      <w:bookmarkStart w:colFirst="0" w:colLast="0" w:name="_3ojhb6bgd52b" w:id="21"/>
-      <w:bookmarkEnd w:id="21"/>
+      <w:bookmarkStart w:colFirst="0" w:colLast="0" w:name="_3ojhb6bgd52b" w:id="27"/>
+      <w:bookmarkEnd w:id="27"/>
       <w:r>
         <w:rPr>
           <w:rtl w:val="0"/>
@@ -5904,8 +6800,8 @@
         <w:pStyle w:val="Heading2"/>
         <w:rPr/>
       </w:pPr>
-      <w:bookmarkStart w:colFirst="0" w:colLast="0" w:name="_4f9cwowx29j5" w:id="22"/>
-      <w:bookmarkEnd w:id="22"/>
+      <w:bookmarkStart w:colFirst="0" w:colLast="0" w:name="_4f9cwowx29j5" w:id="28"/>
+      <w:bookmarkEnd w:id="28"/>
       <w:r>
         <w:rPr>
           <w:rtl w:val="0"/>
@@ -5935,16 +6831,16 @@
           <wp:inline distB="114300" distT="114300" distL="114300" distR="114300">
             <wp:extent cx="2938463" cy="741234"/>
             <wp:effectExtent b="0" l="0" r="0" t="0"/>
-            <wp:docPr id="8" name="image2.png"/>
+            <wp:docPr id="7" name="image10.png"/>
             <a:graphic>
               <a:graphicData uri="http://schemas.openxmlformats.org/drawingml/2006/picture">
                 <pic:pic>
                   <pic:nvPicPr>
-                    <pic:cNvPr id="0" name="image2.png"/>
+                    <pic:cNvPr id="0" name="image10.png"/>
                     <pic:cNvPicPr preferRelativeResize="0"/>
                   </pic:nvPicPr>
                   <pic:blipFill>
-                    <a:blip r:embed="rId10"/>
+                    <a:blip r:embed="rId17"/>
                     <a:srcRect b="0" l="0" r="0" t="0"/>
                     <a:stretch>
                       <a:fillRect/>
@@ -6014,8 +6910,8 @@
         <w:pStyle w:val="Heading2"/>
         <w:rPr/>
       </w:pPr>
-      <w:bookmarkStart w:colFirst="0" w:colLast="0" w:name="_p5kedxm6h3dg" w:id="23"/>
-      <w:bookmarkEnd w:id="23"/>
+      <w:bookmarkStart w:colFirst="0" w:colLast="0" w:name="_p5kedxm6h3dg" w:id="29"/>
+      <w:bookmarkEnd w:id="29"/>
       <w:r>
         <w:rPr>
           <w:rtl w:val="0"/>
@@ -6045,16 +6941,16 @@
           <wp:inline distB="114300" distT="114300" distL="114300" distR="114300">
             <wp:extent cx="3368924" cy="777444"/>
             <wp:effectExtent b="0" l="0" r="0" t="0"/>
-            <wp:docPr id="7" name="image7.png"/>
+            <wp:docPr id="15" name="image8.png"/>
             <a:graphic>
               <a:graphicData uri="http://schemas.openxmlformats.org/drawingml/2006/picture">
                 <pic:pic>
                   <pic:nvPicPr>
-                    <pic:cNvPr id="0" name="image7.png"/>
+                    <pic:cNvPr id="0" name="image8.png"/>
                     <pic:cNvPicPr preferRelativeResize="0"/>
                   </pic:nvPicPr>
                   <pic:blipFill>
-                    <a:blip r:embed="rId11"/>
+                    <a:blip r:embed="rId18"/>
                     <a:srcRect b="0" l="0" r="0" t="0"/>
                     <a:stretch>
                       <a:fillRect/>
@@ -6127,8 +7023,8 @@
         <w:pStyle w:val="Heading2"/>
         <w:rPr/>
       </w:pPr>
-      <w:bookmarkStart w:colFirst="0" w:colLast="0" w:name="_x5bx3wq1r9p6" w:id="24"/>
-      <w:bookmarkEnd w:id="24"/>
+      <w:bookmarkStart w:colFirst="0" w:colLast="0" w:name="_x5bx3wq1r9p6" w:id="30"/>
+      <w:bookmarkEnd w:id="30"/>
       <w:r>
         <w:rPr>
           <w:rtl w:val="0"/>
@@ -6157,16 +7053,16 @@
           <wp:inline distB="114300" distT="114300" distL="114300" distR="114300">
             <wp:extent cx="4035263" cy="1471684"/>
             <wp:effectExtent b="0" l="0" r="0" t="0"/>
-            <wp:docPr id="1" name="image6.png"/>
+            <wp:docPr id="10" name="image12.png"/>
             <a:graphic>
               <a:graphicData uri="http://schemas.openxmlformats.org/drawingml/2006/picture">
                 <pic:pic>
                   <pic:nvPicPr>
-                    <pic:cNvPr id="0" name="image6.png"/>
+                    <pic:cNvPr id="0" name="image12.png"/>
                     <pic:cNvPicPr preferRelativeResize="0"/>
                   </pic:nvPicPr>
                   <pic:blipFill>
-                    <a:blip r:embed="rId12"/>
+                    <a:blip r:embed="rId19"/>
                     <a:srcRect b="13469" l="0" r="0" t="13419"/>
                     <a:stretch>
                       <a:fillRect/>
@@ -6236,8 +7132,8 @@
         <w:pStyle w:val="Heading2"/>
         <w:rPr/>
       </w:pPr>
-      <w:bookmarkStart w:colFirst="0" w:colLast="0" w:name="_ukbrg31qytec" w:id="25"/>
-      <w:bookmarkEnd w:id="25"/>
+      <w:bookmarkStart w:colFirst="0" w:colLast="0" w:name="_ukbrg31qytec" w:id="31"/>
+      <w:bookmarkEnd w:id="31"/>
       <w:r>
         <w:rPr>
           <w:rtl w:val="0"/>
@@ -6266,16 +7162,16 @@
           <wp:inline distB="114300" distT="114300" distL="114300" distR="114300">
             <wp:extent cx="2733967" cy="1515143"/>
             <wp:effectExtent b="0" l="0" r="0" t="0"/>
-            <wp:docPr id="5" name="image4.png"/>
+            <wp:docPr id="5" name="image7.png"/>
             <a:graphic>
               <a:graphicData uri="http://schemas.openxmlformats.org/drawingml/2006/picture">
                 <pic:pic>
                   <pic:nvPicPr>
-                    <pic:cNvPr id="0" name="image4.png"/>
+                    <pic:cNvPr id="0" name="image7.png"/>
                     <pic:cNvPicPr preferRelativeResize="0"/>
                   </pic:nvPicPr>
                   <pic:blipFill>
-                    <a:blip r:embed="rId13"/>
+                    <a:blip r:embed="rId20"/>
                     <a:srcRect b="0" l="0" r="0" t="0"/>
                     <a:stretch>
                       <a:fillRect/>
@@ -6371,8 +7267,8 @@
         <w:ind w:left="720" w:right="0" w:hanging="360"/>
         <w:jc w:val="left"/>
       </w:pPr>
-      <w:bookmarkStart w:colFirst="0" w:colLast="0" w:name="_btk5pskcrvui" w:id="26"/>
-      <w:bookmarkEnd w:id="26"/>
+      <w:bookmarkStart w:colFirst="0" w:colLast="0" w:name="_btk5pskcrvui" w:id="32"/>
+      <w:bookmarkEnd w:id="32"/>
       <w:r>
         <w:rPr>
           <w:rtl w:val="0"/>
@@ -7548,8 +8444,8 @@
         <w:ind w:left="720" w:right="0" w:hanging="360"/>
         <w:jc w:val="left"/>
       </w:pPr>
-      <w:bookmarkStart w:colFirst="0" w:colLast="0" w:name="_6z2l5bdorkjh" w:id="27"/>
-      <w:bookmarkEnd w:id="27"/>
+      <w:bookmarkStart w:colFirst="0" w:colLast="0" w:name="_6z2l5bdorkjh" w:id="33"/>
+      <w:bookmarkEnd w:id="33"/>
       <w:r>
         <w:rPr>
           <w:rtl w:val="0"/>
@@ -7861,12 +8757,53 @@
       </w:r>
     </w:p>
     <w:sectPr>
+      <w:footerReference r:id="rId21" w:type="default"/>
+      <w:footerReference r:id="rId22" w:type="first"/>
       <w:pgSz w:h="16834" w:w="11909" w:orient="portrait"/>
       <w:pgMar w:bottom="1440" w:top="1440" w:left="1440" w:right="1440" w:header="720" w:footer="720"/>
-      <w:pgNumType w:start="1"/>
+      <w:pgNumType w:start="0"/>
+      <w:titlePg w:val="1"/>
     </w:sectPr>
   </w:body>
 </w:document>
+</file>
+
+<file path=word/footer1.xml><?xml version="1.0" encoding="utf-8"?>
+<w:ftr xmlns:mc="http://schemas.openxmlformats.org/markup-compatibility/2006" xmlns:o="urn:schemas-microsoft-com:office:office" xmlns:r="http://schemas.openxmlformats.org/officeDocument/2006/relationships" xmlns:m="http://schemas.openxmlformats.org/officeDocument/2006/math" xmlns:v="urn:schemas-microsoft-com:vml" xmlns:wp="http://schemas.openxmlformats.org/drawingml/2006/wordprocessingDrawing" xmlns:w10="urn:schemas-microsoft-com:office:word" xmlns:w="http://schemas.openxmlformats.org/wordprocessingml/2006/main" xmlns:wne="http://schemas.microsoft.com/office/word/2006/wordml" xmlns:sl="http://schemas.openxmlformats.org/schemaLibrary/2006/main" xmlns:a="http://schemas.openxmlformats.org/drawingml/2006/main" xmlns:pic="http://schemas.openxmlformats.org/drawingml/2006/picture" xmlns:c="http://schemas.openxmlformats.org/drawingml/2006/chart" xmlns:lc="http://schemas.openxmlformats.org/drawingml/2006/lockedCanvas" xmlns:dgm="http://schemas.openxmlformats.org/drawingml/2006/diagram" xmlns:wps="http://schemas.microsoft.com/office/word/2010/wordprocessingShape" xmlns:wpg="http://schemas.microsoft.com/office/word/2010/wordprocessingGroup" xmlns:w14="http://schemas.microsoft.com/office/word/2010/wordml" xmlns:w15="http://schemas.microsoft.com/office/word/2012/wordml" xmlns:w16="http://schemas.microsoft.com/office/word/2018/wordml" xmlns:w16cex="http://schemas.microsoft.com/office/word/2018/wordml/cex" xmlns:w16cid="http://schemas.microsoft.com/office/word/2016/wordml/cid" xmlns="http://schemas.microsoft.com/office/tasks/2019/documenttasks" xmlns:cr="http://schemas.microsoft.com/office/comments/2020/reactions">
+  <w:p>
+    <w:pPr>
+      <w:rPr/>
+    </w:pPr>
+    <w:r>
+      <w:rPr>
+        <w:rtl w:val="0"/>
+      </w:rPr>
+    </w:r>
+  </w:p>
+</w:ftr>
+</file>
+
+<file path=word/footer2.xml><?xml version="1.0" encoding="utf-8"?>
+<w:ftr xmlns:mc="http://schemas.openxmlformats.org/markup-compatibility/2006" xmlns:o="urn:schemas-microsoft-com:office:office" xmlns:r="http://schemas.openxmlformats.org/officeDocument/2006/relationships" xmlns:m="http://schemas.openxmlformats.org/officeDocument/2006/math" xmlns:v="urn:schemas-microsoft-com:vml" xmlns:wp="http://schemas.openxmlformats.org/drawingml/2006/wordprocessingDrawing" xmlns:w10="urn:schemas-microsoft-com:office:word" xmlns:w="http://schemas.openxmlformats.org/wordprocessingml/2006/main" xmlns:wne="http://schemas.microsoft.com/office/word/2006/wordml" xmlns:sl="http://schemas.openxmlformats.org/schemaLibrary/2006/main" xmlns:a="http://schemas.openxmlformats.org/drawingml/2006/main" xmlns:pic="http://schemas.openxmlformats.org/drawingml/2006/picture" xmlns:c="http://schemas.openxmlformats.org/drawingml/2006/chart" xmlns:lc="http://schemas.openxmlformats.org/drawingml/2006/lockedCanvas" xmlns:dgm="http://schemas.openxmlformats.org/drawingml/2006/diagram" xmlns:wps="http://schemas.microsoft.com/office/word/2010/wordprocessingShape" xmlns:wpg="http://schemas.microsoft.com/office/word/2010/wordprocessingGroup" xmlns:w14="http://schemas.microsoft.com/office/word/2010/wordml" xmlns:w15="http://schemas.microsoft.com/office/word/2012/wordml" xmlns:w16="http://schemas.microsoft.com/office/word/2018/wordml" xmlns:w16cex="http://schemas.microsoft.com/office/word/2018/wordml/cex" xmlns:w16cid="http://schemas.microsoft.com/office/word/2016/wordml/cid" xmlns="http://schemas.microsoft.com/office/tasks/2019/documenttasks" xmlns:cr="http://schemas.microsoft.com/office/comments/2020/reactions">
+  <w:p>
+    <w:pPr>
+      <w:jc w:val="right"/>
+      <w:rPr/>
+    </w:pPr>
+    <w:r>
+      <w:rPr/>
+      <w:fldChar w:fldCharType="begin"/>
+      <w:instrText xml:space="preserve">PAGE</w:instrText>
+      <w:fldChar w:fldCharType="separate"/>
+      <w:fldChar w:fldCharType="end"/>
+    </w:r>
+    <w:r>
+      <w:rPr>
+        <w:rtl w:val="0"/>
+      </w:rPr>
+    </w:r>
+  </w:p>
+</w:ftr>
 </file>
 
 <file path=word/numbering.xml><?xml version="1.0" encoding="utf-8"?>

</xml_diff>